<commit_message>
Added an overlay div to display a line
</commit_message>
<xml_diff>
--- a/Alvar de Paulis GYA färdig projektplan klar.docx
+++ b/Alvar de Paulis GYA färdig projektplan klar.docx
@@ -113,7 +113,7 @@
           <w:szCs w:val="28"/>
           <w14:ligatures w14:val="all"/>
         </w:rPr>
-        <w:t>Pedagogiskt spel för att lära ut textbaserad programmering till mellanstadieelever</w:t>
+        <w:tab/>
       </w:r>
     </w:p>
     <w:p>
@@ -485,17 +485,7 @@
           <w:szCs w:val="24"/>
           <w14:ligatures w14:val="all"/>
         </w:rPr>
-        <w:t>cript, eftersom det är tillgängligt att köra i webbläsare, och jag känner till språket tillräckligt för att projektet ska vara realistiskt. Det finns många spel med målet att introducera programmering, men de använder ofta blockprogrammering istället för text</w:t>
-      </w:r>
-      <w:r>
-        <w:rPr>
-          <w:rFonts w:ascii="Times New Roman" w:hAnsi="Times New Roman" w:cs="Times New Roman"/>
-          <w:kern w:val="2"/>
-          <w:sz w:val="24"/>
-          <w:szCs w:val="24"/>
-          <w14:ligatures w14:val="all"/>
-        </w:rPr>
-        <w:t xml:space="preserve"> </w:t>
+        <w:t xml:space="preserve">cript, eftersom det är tillgängligt att köra i webbläsare, och jag känner till språket tillräckligt för att projektet ska vara realistiskt. Det finns många spel med målet att introducera programmering, men de använder ofta blockprogrammering istället för text </w:t>
       </w:r>
       <w:sdt>
         <w:sdtPr>
@@ -526,7 +516,6 @@
               <w:kern w:val="2"/>
               <w:sz w:val="24"/>
               <w:szCs w:val="24"/>
-              <w:lang w:val="en-SE"/>
               <w14:ligatures w14:val="all"/>
             </w:rPr>
             <w:instrText xml:space="preserve"> CITATION Egg25 \l 8192 </w:instrText>
@@ -548,7 +537,6 @@
               <w:kern w:val="2"/>
               <w:sz w:val="24"/>
               <w:szCs w:val="24"/>
-              <w:lang w:val="en-SE"/>
               <w14:ligatures w14:val="all"/>
             </w:rPr>
             <w:t>(Eggart, 2025)</w:t>
@@ -674,7 +662,6 @@
               <w:kern w:val="2"/>
               <w:sz w:val="24"/>
               <w:szCs w:val="24"/>
-              <w:lang w:val="en-SE"/>
               <w14:ligatures w14:val="all"/>
             </w:rPr>
             <w:instrText xml:space="preserve"> CITATION Jem21 \l 8192 </w:instrText>
@@ -696,7 +683,6 @@
               <w:kern w:val="2"/>
               <w:sz w:val="24"/>
               <w:szCs w:val="24"/>
-              <w:lang w:val="en-SE"/>
               <w14:ligatures w14:val="all"/>
             </w:rPr>
             <w:t>(Jemt &amp; Valeri, 2021)</w:t>
@@ -733,6 +719,101 @@
         </w:rPr>
         <w:t xml:space="preserve">baserad </w:t>
       </w:r>
+      <w:proofErr w:type="spellStart"/>
+      <w:r>
+        <w:rPr>
+          <w:rFonts w:ascii="Times New Roman" w:hAnsi="Times New Roman" w:cs="Times New Roman"/>
+          <w:kern w:val="2"/>
+          <w:sz w:val="24"/>
+          <w:szCs w:val="24"/>
+          <w14:ligatures w14:val="all"/>
+        </w:rPr>
+        <w:t>kodning.vilket</w:t>
+      </w:r>
+      <w:proofErr w:type="spellEnd"/>
+      <w:r>
+        <w:rPr>
+          <w:rFonts w:ascii="Times New Roman" w:hAnsi="Times New Roman" w:cs="Times New Roman"/>
+          <w:kern w:val="2"/>
+          <w:sz w:val="24"/>
+          <w:szCs w:val="24"/>
+          <w14:ligatures w14:val="all"/>
+        </w:rPr>
+        <w:t xml:space="preserve"> jag anser är ett onödigt hinder mellan dem och riktig programmering. </w:t>
+      </w:r>
+      <w:hyperlink r:id="rId11">
+        <w:r>
+          <w:rPr>
+            <w:rStyle w:val="Hyperlink"/>
+            <w:rFonts w:ascii="Times New Roman" w:hAnsi="Times New Roman" w:cs="Times New Roman"/>
+            <w:sz w:val="24"/>
+            <w:szCs w:val="24"/>
+          </w:rPr>
+          <w:t>https://www.diva-portal.org/smash/get/diva2:1527083/FULLTEXT02.pdf</w:t>
+        </w:r>
+      </w:hyperlink>
+      <w:r>
+        <w:rPr>
+          <w:rFonts w:ascii="Times New Roman" w:hAnsi="Times New Roman" w:cs="Times New Roman"/>
+          <w:sz w:val="24"/>
+          <w:szCs w:val="24"/>
+        </w:rPr>
+        <w:t xml:space="preserve"> </w:t>
+      </w:r>
+      <w:r>
+        <w:rPr>
+          <w:rFonts w:ascii="Times New Roman" w:hAnsi="Times New Roman" w:cs="Times New Roman"/>
+          <w:sz w:val="24"/>
+          <w:szCs w:val="24"/>
+        </w:rPr>
+        <w:t>(blockprogrammering innebär att man inte lär sig syntaxen, vilket de</w:t>
+      </w:r>
+      <w:r>
+        <w:rPr>
+          <w:rFonts w:ascii="Times New Roman" w:hAnsi="Times New Roman" w:cs="Times New Roman"/>
+          <w:sz w:val="24"/>
+          <w:szCs w:val="24"/>
+        </w:rPr>
+        <w:t xml:space="preserve"> argumenterar är en bra sak men </w:t>
+      </w:r>
+      <w:proofErr w:type="spellStart"/>
+      <w:r>
+        <w:rPr>
+          <w:rFonts w:ascii="Times New Roman" w:hAnsi="Times New Roman" w:cs="Times New Roman"/>
+          <w:sz w:val="24"/>
+          <w:szCs w:val="24"/>
+        </w:rPr>
+        <w:t>nuh</w:t>
+      </w:r>
+      <w:proofErr w:type="spellEnd"/>
+      <w:r>
+        <w:rPr>
+          <w:rFonts w:ascii="Times New Roman" w:hAnsi="Times New Roman" w:cs="Times New Roman"/>
+          <w:sz w:val="24"/>
+          <w:szCs w:val="24"/>
+        </w:rPr>
+        <w:t xml:space="preserve"> uh)</w:t>
+      </w:r>
+      <w:r>
+        <w:rPr>
+          <w:rFonts w:ascii="Times New Roman" w:hAnsi="Times New Roman" w:cs="Times New Roman"/>
+          <w:kern w:val="2"/>
+          <w:sz w:val="24"/>
+          <w:szCs w:val="24"/>
+          <w14:ligatures w14:val="all"/>
+        </w:rPr>
+        <w:t xml:space="preserve"> Därför kommer mitt spel utgå från text</w:t>
+      </w:r>
+      <w:r>
+        <w:rPr>
+          <w:rFonts w:ascii="Times New Roman" w:hAnsi="Times New Roman" w:cs="Times New Roman"/>
+          <w:kern w:val="2"/>
+          <w:sz w:val="24"/>
+          <w:szCs w:val="24"/>
+          <w14:ligatures w14:val="all"/>
+        </w:rPr>
+        <w:t xml:space="preserve">baserad </w:t>
+      </w:r>
       <w:r>
         <w:rPr>
           <w:rFonts w:ascii="Times New Roman" w:hAnsi="Times New Roman" w:cs="Times New Roman"/>
@@ -918,6 +999,7 @@
           <w:szCs w:val="24"/>
           <w14:ligatures w14:val="all"/>
         </w:rPr>
+        <w:lastRenderedPageBreak/>
         <w:t>Krav som borde inkluderas:</w:t>
       </w:r>
     </w:p>
@@ -994,7 +1076,6 @@
           <w:szCs w:val="24"/>
           <w14:ligatures w14:val="all"/>
         </w:rPr>
-        <w:lastRenderedPageBreak/>
         <w:t>Krav som kan inkluderas:</w:t>
       </w:r>
     </w:p>
@@ -1219,7 +1300,6 @@
           <w:r>
             <w:rPr>
               <w:rFonts w:ascii="Times New Roman" w:hAnsi="Times New Roman" w:cs="Times New Roman"/>
-              <w:noProof/>
               <w:kern w:val="2"/>
               <w:sz w:val="24"/>
               <w:szCs w:val="24"/>
@@ -1647,7 +1727,6 @@
           <w:r>
             <w:rPr>
               <w:rFonts w:ascii="Times New Roman" w:hAnsi="Times New Roman" w:cs="Times New Roman"/>
-              <w:noProof/>
               <w:kern w:val="2"/>
               <w:sz w:val="24"/>
               <w:szCs w:val="24"/>
@@ -1675,7 +1754,18 @@
           <w:szCs w:val="24"/>
           <w14:ligatures w14:val="all"/>
         </w:rPr>
-        <w:t>. FDD innebär generellt att ett antal delmål definieras, och sedan itereras utvecklingen för varje delmål</w:t>
+        <w:t xml:space="preserve">. FDD innebär generellt att ett antal delmål definieras, och sedan itereras </w:t>
+      </w:r>
+      <w:r>
+        <w:rPr>
+          <w:rFonts w:ascii="Times New Roman" w:hAnsi="Times New Roman" w:cs="Times New Roman"/>
+          <w:kern w:val="2"/>
+          <w:sz w:val="24"/>
+          <w:szCs w:val="24"/>
+          <w14:ligatures w14:val="all"/>
+        </w:rPr>
+        <w:lastRenderedPageBreak/>
+        <w:t>utvecklingen för varje delmål</w:t>
       </w:r>
       <w:r>
         <w:rPr>
@@ -1733,7 +1823,6 @@
           <w:r>
             <w:rPr>
               <w:rFonts w:ascii="Times New Roman" w:hAnsi="Times New Roman" w:cs="Times New Roman"/>
-              <w:noProof/>
               <w:kern w:val="2"/>
               <w:sz w:val="24"/>
               <w:szCs w:val="24"/>
@@ -1819,7 +1908,6 @@
           <w:r>
             <w:rPr>
               <w:rFonts w:ascii="Times New Roman" w:hAnsi="Times New Roman" w:cs="Times New Roman"/>
-              <w:noProof/>
               <w:kern w:val="2"/>
               <w:sz w:val="24"/>
               <w:szCs w:val="24"/>
@@ -1857,7 +1945,6 @@
           <w:szCs w:val="24"/>
           <w14:ligatures w14:val="all"/>
         </w:rPr>
-        <w:lastRenderedPageBreak/>
         <w:t>introduktion</w:t>
       </w:r>
       <w:r>
@@ -1978,7 +2065,6 @@
           <w:r>
             <w:rPr>
               <w:rFonts w:ascii="Times New Roman" w:hAnsi="Times New Roman" w:cs="Times New Roman"/>
-              <w:noProof/>
               <w:kern w:val="2"/>
               <w:sz w:val="24"/>
               <w:szCs w:val="24"/>
@@ -2228,7 +2314,6 @@
           <w:r>
             <w:rPr>
               <w:rFonts w:ascii="Times New Roman" w:hAnsi="Times New Roman" w:cs="Times New Roman"/>
-              <w:noProof/>
               <w:kern w:val="2"/>
               <w:sz w:val="24"/>
               <w:szCs w:val="24"/>
@@ -2518,7 +2603,6 @@
           <w:r>
             <w:rPr>
               <w:rFonts w:ascii="Times New Roman" w:hAnsi="Times New Roman" w:cs="Times New Roman"/>
-              <w:noProof/>
               <w:kern w:val="2"/>
               <w:sz w:val="24"/>
               <w:szCs w:val="24"/>
@@ -2762,7 +2846,6 @@
           <w:r>
             <w:rPr>
               <w:rFonts w:ascii="Times New Roman" w:hAnsi="Times New Roman" w:cs="Times New Roman"/>
-              <w:noProof/>
               <w:kern w:val="2"/>
               <w:sz w:val="24"/>
               <w:szCs w:val="24"/>
@@ -2820,7 +2903,18 @@
           <w:szCs w:val="24"/>
           <w14:ligatures w14:val="all"/>
         </w:rPr>
-        <w:t xml:space="preserve">ladda upp en webbsida </w:t>
+        <w:t xml:space="preserve">ladda upp </w:t>
+      </w:r>
+      <w:r>
+        <w:rPr>
+          <w:rFonts w:ascii="Times New Roman" w:hAnsi="Times New Roman" w:cs="Times New Roman"/>
+          <w:kern w:val="2"/>
+          <w:sz w:val="24"/>
+          <w:szCs w:val="24"/>
+          <w14:ligatures w14:val="all"/>
+        </w:rPr>
+        <w:lastRenderedPageBreak/>
+        <w:t xml:space="preserve">en webbsida </w:t>
       </w:r>
       <w:r>
         <w:rPr>
@@ -2995,7 +3089,6 @@
               <w:kern w:val="2"/>
               <w:sz w:val="24"/>
               <w:szCs w:val="24"/>
-              <w:lang w:val="en-SE"/>
               <w14:ligatures w14:val="all"/>
             </w:rPr>
             <w:instrText xml:space="preserve"> CITATION Gee25 \l 8192 </w:instrText>
@@ -3017,7 +3110,6 @@
               <w:kern w:val="2"/>
               <w:sz w:val="24"/>
               <w:szCs w:val="24"/>
-              <w:lang w:val="en-SE"/>
               <w14:ligatures w14:val="all"/>
             </w:rPr>
             <w:t>(GeeksforGeeks, 2025)</w:t>
@@ -3042,18 +3134,7 @@
           <w:szCs w:val="24"/>
           <w14:ligatures w14:val="all"/>
         </w:rPr>
-        <w:t xml:space="preserve">. Mitt spel kräver inte det, </w:t>
-      </w:r>
-      <w:r>
-        <w:rPr>
-          <w:rFonts w:ascii="Times New Roman" w:hAnsi="Times New Roman" w:cs="Times New Roman"/>
-          <w:kern w:val="2"/>
-          <w:sz w:val="24"/>
-          <w:szCs w:val="24"/>
-          <w14:ligatures w14:val="all"/>
-        </w:rPr>
-        <w:lastRenderedPageBreak/>
-        <w:t xml:space="preserve">och jag har tidigare erfarenhet med </w:t>
+        <w:t xml:space="preserve">. Mitt spel kräver inte det, och jag har tidigare erfarenhet med </w:t>
       </w:r>
       <w:proofErr w:type="spellStart"/>
       <w:r>
@@ -3231,7 +3312,6 @@
           <w:r>
             <w:rPr>
               <w:rFonts w:ascii="Times New Roman" w:hAnsi="Times New Roman" w:cs="Times New Roman"/>
-              <w:noProof/>
               <w:kern w:val="2"/>
               <w:sz w:val="24"/>
               <w:szCs w:val="24"/>
@@ -3389,7 +3469,6 @@
           <w:r>
             <w:rPr>
               <w:rFonts w:ascii="Times New Roman" w:hAnsi="Times New Roman" w:cs="Times New Roman"/>
-              <w:noProof/>
               <w:kern w:val="2"/>
               <w:sz w:val="24"/>
               <w:szCs w:val="24"/>
@@ -3551,7 +3630,6 @@
           <w:r>
             <w:rPr>
               <w:rFonts w:ascii="Times New Roman" w:hAnsi="Times New Roman" w:cs="Times New Roman"/>
-              <w:noProof/>
               <w:kern w:val="2"/>
               <w:sz w:val="24"/>
               <w:szCs w:val="24"/>
@@ -3809,17 +3887,7 @@
           <w:szCs w:val="24"/>
           <w14:ligatures w14:val="all"/>
         </w:rPr>
-        <w:t xml:space="preserve">mer specifikt </w:t>
-      </w:r>
-      <w:r>
-        <w:rPr>
-          <w:rFonts w:ascii="Times New Roman" w:hAnsi="Times New Roman" w:cs="Times New Roman"/>
-          <w:kern w:val="2"/>
-          <w:sz w:val="24"/>
-          <w:szCs w:val="24"/>
-          <w14:ligatures w14:val="all"/>
-        </w:rPr>
-        <w:t>”</w:t>
+        <w:t>mer specifikt ”</w:t>
       </w:r>
       <w:r>
         <w:rPr>
@@ -4061,7 +4129,18 @@
           <w:szCs w:val="24"/>
           <w14:ligatures w14:val="all"/>
         </w:rPr>
-        <w:t>. På hemsidan itch.io finns många asset packs för olika typer av spel, och det finns både gratis packs och packs vid olika priser. Nästan alla kostar under 500</w:t>
+        <w:t xml:space="preserve">. På hemsidan itch.io finns många asset packs för olika typer av spel, och det finns både gratis packs och packs vid olika </w:t>
+      </w:r>
+      <w:r>
+        <w:rPr>
+          <w:rFonts w:ascii="Times New Roman" w:hAnsi="Times New Roman" w:cs="Times New Roman"/>
+          <w:kern w:val="2"/>
+          <w:sz w:val="24"/>
+          <w:szCs w:val="24"/>
+          <w14:ligatures w14:val="all"/>
+        </w:rPr>
+        <w:lastRenderedPageBreak/>
+        <w:t>priser. Nästan alla kostar under 500</w:t>
       </w:r>
       <w:r>
         <w:rPr>
@@ -4139,7 +4218,6 @@
           <w:r>
             <w:rPr>
               <w:rFonts w:ascii="Times New Roman" w:hAnsi="Times New Roman" w:cs="Times New Roman"/>
-              <w:noProof/>
               <w:kern w:val="2"/>
               <w:sz w:val="24"/>
               <w:szCs w:val="24"/>
@@ -4200,7 +4278,6 @@
           <w:szCs w:val="32"/>
           <w14:ligatures w14:val="all"/>
         </w:rPr>
-        <w:lastRenderedPageBreak/>
         <w:t>Examensmål</w:t>
       </w:r>
     </w:p>
@@ -4321,7 +4398,6 @@
           <w:r>
             <w:rPr>
               <w:rFonts w:ascii="Times New Roman" w:hAnsi="Times New Roman" w:cs="Times New Roman"/>
-              <w:noProof/>
               <w:kern w:val="2"/>
               <w:sz w:val="24"/>
               <w:szCs w:val="24"/>
@@ -4670,6 +4746,7 @@
           <w:szCs w:val="24"/>
           <w14:ligatures w14:val="all"/>
         </w:rPr>
+        <w:lastRenderedPageBreak/>
         <w:t>”</w:t>
       </w:r>
       <w:r>
@@ -4681,19 +4758,7 @@
           <w:szCs w:val="24"/>
           <w14:ligatures w14:val="all"/>
         </w:rPr>
-        <w:t xml:space="preserve">Utbildningen ska vidareutveckla elevernas kommunikativa förmågor i tal, skrift och visualisering. Det innebär bland annat att förmedla synpunkter, </w:t>
-      </w:r>
-      <w:r>
-        <w:rPr>
-          <w:rFonts w:ascii="Times New Roman" w:hAnsi="Times New Roman" w:cs="Times New Roman"/>
-          <w:i/>
-          <w:kern w:val="2"/>
-          <w:sz w:val="24"/>
-          <w:szCs w:val="24"/>
-          <w14:ligatures w14:val="all"/>
-        </w:rPr>
-        <w:lastRenderedPageBreak/>
-        <w:t>förklara sammanhang och dokumentera samt använda uttrycksformer anpassade till olika målgrupper och att förstå kommunikationens specifika roll inom teknikområdet.</w:t>
+        <w:t>Utbildningen ska vidareutveckla elevernas kommunikativa förmågor i tal, skrift och visualisering. Det innebär bland annat att förmedla synpunkter, förklara sammanhang och dokumentera samt använda uttrycksformer anpassade till olika målgrupper och att förstå kommunikationens specifika roll inom teknikområdet.</w:t>
       </w:r>
       <w:r>
         <w:rPr>
@@ -5017,17 +5082,17 @@
           <w:szCs w:val="24"/>
           <w14:ligatures w14:val="all"/>
         </w:rPr>
-        <w:t>, vilket innebär att jag kommer arbeta med</w:t>
-      </w:r>
-      <w:r>
-        <w:rPr>
-          <w:rFonts w:ascii="Times New Roman" w:hAnsi="Times New Roman" w:cs="Times New Roman"/>
-          <w:kern w:val="2"/>
-          <w:sz w:val="24"/>
-          <w:szCs w:val="24"/>
-          <w14:ligatures w14:val="all"/>
-        </w:rPr>
-        <w:t xml:space="preserve"> både</w:t>
+        <w:t xml:space="preserve">, vilket innebär att jag kommer arbeta med </w:t>
+      </w:r>
+      <w:r>
+        <w:rPr>
+          <w:rFonts w:ascii="Times New Roman" w:hAnsi="Times New Roman" w:cs="Times New Roman"/>
+          <w:kern w:val="2"/>
+          <w:sz w:val="24"/>
+          <w:szCs w:val="24"/>
+          <w14:ligatures w14:val="all"/>
+        </w:rPr>
+        <w:t>både</w:t>
       </w:r>
       <w:r>
         <w:rPr>
@@ -5850,7 +5915,6 @@
               <w14:ligatures w14:val="all"/>
             </w:rPr>
           </w:pPr>
-          <w:proofErr w:type="spellStart"/>
           <w:r>
             <w:rPr>
               <w:rFonts w:ascii="Times New Roman" w:hAnsi="Times New Roman" w:cs="Times New Roman"/>
@@ -5860,7 +5924,6 @@
             </w:rPr>
             <w:t>Referenser</w:t>
           </w:r>
-          <w:proofErr w:type="spellEnd"/>
         </w:p>
         <w:sdt>
           <w:sdtPr>
@@ -7001,12 +7064,12 @@
       </w:sdtContent>
     </w:sdt>
     <w:sectPr>
-      <w:headerReference w:type="even" r:id="rId11"/>
-      <w:headerReference w:type="default" r:id="rId12"/>
-      <w:footerReference w:type="even" r:id="rId13"/>
-      <w:footerReference w:type="default" r:id="rId14"/>
-      <w:headerReference w:type="first" r:id="rId15"/>
-      <w:footerReference w:type="first" r:id="rId16"/>
+      <w:headerReference w:type="even" r:id="rId12"/>
+      <w:headerReference w:type="default" r:id="rId13"/>
+      <w:footerReference w:type="even" r:id="rId14"/>
+      <w:footerReference w:type="default" r:id="rId15"/>
+      <w:headerReference w:type="first" r:id="rId16"/>
+      <w:footerReference w:type="first" r:id="rId17"/>
       <w:pgSz w:w="11906" w:h="16838" w:code="9"/>
       <w:pgMar w:top="1871" w:right="2098" w:bottom="1985" w:left="1843" w:header="737" w:footer="567" w:gutter="0"/>
       <w:cols w:space="708"/>
@@ -7211,7 +7274,7 @@
               <w:alias w:val="Datum"/>
               <w:tag w:val="showInPanel"/>
               <w:id w:val="1835645877"/>
-              <w:date>
+              <w:date w:fullDate="2026-01-15T15:13:00Z">
                 <w:dateFormat w:val="yyyy-MM-dd"/>
                 <w:lid w:val="sv-SE"/>
                 <w:storeMappedDataAs w:val="dateTime"/>
@@ -7220,7 +7283,7 @@
             </w:sdtPr>
             <w:sdtContent>
               <w:r>
-                <w:t>2025</w:t>
+                <w:t>2026-01-15</w:t>
               </w:r>
             </w:sdtContent>
           </w:sdt>
@@ -10117,7 +10180,7 @@
     <w:uiPriority w:val="99"/>
     <w:semiHidden/>
     <w:unhideWhenUsed/>
-    <w:rsid w:val="00B9045F"/>
+    <w:rsid w:val="00C4732F"/>
     <w:rPr>
       <w:color w:val="954F72" w:themeColor="followedHyperlink"/>
       <w:u w:val="single"/>
@@ -10328,135 +10391,12 @@
 </file>
 
 <file path=customXml/item1.xml><?xml version="1.0" encoding="utf-8"?>
-<?mso-contentType ?>
-<FormTemplates xmlns="http://schemas.microsoft.com/sharepoint/v3/contenttype/forms">
-  <Display>DocumentLibraryForm</Display>
-  <Edit>DocumentLibraryForm</Edit>
-  <New>DocumentLibraryForm</New>
-</FormTemplates>
-</file>
-
-<file path=customXml/item2.xml><?xml version="1.0" encoding="utf-8"?>
 <p:properties xmlns:p="http://schemas.microsoft.com/office/2006/metadata/properties" xmlns:xsi="http://www.w3.org/2001/XMLSchema-instance" xmlns:pc="http://schemas.microsoft.com/office/infopath/2007/PartnerControls">
   <documentManagement/>
 </p:properties>
 </file>
 
-<file path=customXml/item3.xml><?xml version="1.0" encoding="utf-8"?>
-<ct:contentTypeSchema xmlns:ct="http://schemas.microsoft.com/office/2006/metadata/contentType" xmlns:ma="http://schemas.microsoft.com/office/2006/metadata/properties/metaAttributes" ct:_="" ma:_="" ma:contentTypeName="dokument" ma:contentTypeID="0x01010068857CB38F0B3047A4D6A164B6C21099" ma:contentTypeVersion="0" ma:contentTypeDescription="Skapa ett nytt dokument." ma:contentTypeScope="" ma:versionID="04462426ccae7969bcfcbb4579ca64fd">
-  <xsd:schema xmlns:xsd="http://www.w3.org/2001/XMLSchema" xmlns:xs="http://www.w3.org/2001/XMLSchema" xmlns:p="http://schemas.microsoft.com/office/2006/metadata/properties" targetNamespace="http://schemas.microsoft.com/office/2006/metadata/properties" ma:root="true" ma:fieldsID="07281aae1f70346f53b1150ef5abfba4">
-    <xsd:element name="properties">
-      <xsd:complexType>
-        <xsd:sequence>
-          <xsd:element name="documentManagement">
-            <xsd:complexType>
-              <xsd:all/>
-            </xsd:complexType>
-          </xsd:element>
-        </xsd:sequence>
-      </xsd:complexType>
-    </xsd:element>
-  </xsd:schema>
-  <xsd:schema xmlns="http://schemas.openxmlformats.org/package/2006/metadata/core-properties" xmlns:xsd="http://www.w3.org/2001/XMLSchema" xmlns:xsi="http://www.w3.org/2001/XMLSchema-instance" xmlns:dc="http://purl.org/dc/elements/1.1/" xmlns:dcterms="http://purl.org/dc/terms/" xmlns:odoc="http://schemas.microsoft.com/internal/obd" targetNamespace="http://schemas.openxmlformats.org/package/2006/metadata/core-properties" elementFormDefault="qualified" attributeFormDefault="unqualified" blockDefault="#all">
-    <xsd:import namespace="http://purl.org/dc/elements/1.1/" schemaLocation="http://dublincore.org/schemas/xmls/qdc/2003/04/02/dc.xsd"/>
-    <xsd:import namespace="http://purl.org/dc/terms/" schemaLocation="http://dublincore.org/schemas/xmls/qdc/2003/04/02/dcterms.xsd"/>
-    <xsd:element name="coreProperties" type="CT_coreProperties"/>
-    <xsd:complexType name="CT_coreProperties">
-      <xsd:all>
-        <xsd:element ref="dc:creator" minOccurs="0" maxOccurs="1"/>
-        <xsd:element ref="dcterms:created" minOccurs="0" maxOccurs="1"/>
-        <xsd:element ref="dc:identifier" minOccurs="0" maxOccurs="1"/>
-        <xsd:element name="contentType" minOccurs="0" maxOccurs="1" type="xsd:string" ma:index="0" ma:displayName="Innehållstyp"/>
-        <xsd:element ref="dc:title" minOccurs="0" maxOccurs="1" ma:index="4" ma:displayName="Rubrik"/>
-        <xsd:element ref="dc:subject" minOccurs="0" maxOccurs="1"/>
-        <xsd:element ref="dc:description" minOccurs="0" maxOccurs="1"/>
-        <xsd:element name="keywords" minOccurs="0" maxOccurs="1" type="xsd:string"/>
-        <xsd:element ref="dc:language" minOccurs="0" maxOccurs="1"/>
-        <xsd:element name="category" minOccurs="0" maxOccurs="1" type="xsd:string"/>
-        <xsd:element name="version" minOccurs="0" maxOccurs="1" type="xsd:string"/>
-        <xsd:element name="revision" minOccurs="0" maxOccurs="1" type="xsd:string">
-          <xsd:annotation>
-            <xsd:documentation>
-                        This value indicates the number of saves or revisions. The application is responsible for updating this value after each revision.
-                    </xsd:documentation>
-          </xsd:annotation>
-        </xsd:element>
-        <xsd:element name="lastModifiedBy" minOccurs="0" maxOccurs="1" type="xsd:string"/>
-        <xsd:element ref="dcterms:modified" minOccurs="0" maxOccurs="1"/>
-        <xsd:element name="contentStatus" minOccurs="0" maxOccurs="1" type="xsd:string"/>
-      </xsd:all>
-    </xsd:complexType>
-  </xsd:schema>
-  <xs:schema xmlns:pc="http://schemas.microsoft.com/office/infopath/2007/PartnerControls" xmlns:xs="http://www.w3.org/2001/XMLSchema" targetNamespace="http://schemas.microsoft.com/office/infopath/2007/PartnerControls" elementFormDefault="qualified" attributeFormDefault="unqualified">
-    <xs:element name="Person">
-      <xs:complexType>
-        <xs:sequence>
-          <xs:element ref="pc:DisplayName" minOccurs="0"/>
-          <xs:element ref="pc:AccountId" minOccurs="0"/>
-          <xs:element ref="pc:AccountType" minOccurs="0"/>
-        </xs:sequence>
-      </xs:complexType>
-    </xs:element>
-    <xs:element name="DisplayName" type="xs:string"/>
-    <xs:element name="AccountId" type="xs:string"/>
-    <xs:element name="AccountType" type="xs:string"/>
-    <xs:element name="BDCAssociatedEntity">
-      <xs:complexType>
-        <xs:sequence>
-          <xs:element ref="pc:BDCEntity" minOccurs="0" maxOccurs="unbounded"/>
-        </xs:sequence>
-        <xs:attribute ref="pc:EntityNamespace"/>
-        <xs:attribute ref="pc:EntityName"/>
-        <xs:attribute ref="pc:SystemInstanceName"/>
-        <xs:attribute ref="pc:AssociationName"/>
-      </xs:complexType>
-    </xs:element>
-    <xs:attribute name="EntityNamespace" type="xs:string"/>
-    <xs:attribute name="EntityName" type="xs:string"/>
-    <xs:attribute name="SystemInstanceName" type="xs:string"/>
-    <xs:attribute name="AssociationName" type="xs:string"/>
-    <xs:element name="BDCEntity">
-      <xs:complexType>
-        <xs:sequence>
-          <xs:element ref="pc:EntityDisplayName" minOccurs="0"/>
-          <xs:element ref="pc:EntityInstanceReference" minOccurs="0"/>
-          <xs:element ref="pc:EntityId1" minOccurs="0"/>
-          <xs:element ref="pc:EntityId2" minOccurs="0"/>
-          <xs:element ref="pc:EntityId3" minOccurs="0"/>
-          <xs:element ref="pc:EntityId4" minOccurs="0"/>
-          <xs:element ref="pc:EntityId5" minOccurs="0"/>
-        </xs:sequence>
-      </xs:complexType>
-    </xs:element>
-    <xs:element name="EntityDisplayName" type="xs:string"/>
-    <xs:element name="EntityInstanceReference" type="xs:string"/>
-    <xs:element name="EntityId1" type="xs:string"/>
-    <xs:element name="EntityId2" type="xs:string"/>
-    <xs:element name="EntityId3" type="xs:string"/>
-    <xs:element name="EntityId4" type="xs:string"/>
-    <xs:element name="EntityId5" type="xs:string"/>
-    <xs:element name="Terms">
-      <xs:complexType>
-        <xs:sequence>
-          <xs:element ref="pc:TermInfo" minOccurs="0" maxOccurs="unbounded"/>
-        </xs:sequence>
-      </xs:complexType>
-    </xs:element>
-    <xs:element name="TermInfo">
-      <xs:complexType>
-        <xs:sequence>
-          <xs:element ref="pc:TermName" minOccurs="0"/>
-          <xs:element ref="pc:TermId" minOccurs="0"/>
-        </xs:sequence>
-      </xs:complexType>
-    </xs:element>
-    <xs:element name="TermName" type="xs:string"/>
-    <xs:element name="TermId" type="xs:string"/>
-  </xs:schema>
-</ct:contentTypeSchema>
-</file>
-
-<file path=customXml/item4.xml><?xml version="1.0" encoding="utf-8"?>
+<file path=customXml/item2.xml><?xml version="1.0" encoding="utf-8"?>
 <b:Sources xmlns:b="http://schemas.openxmlformats.org/officeDocument/2006/bibliography" xmlns="http://schemas.openxmlformats.org/officeDocument/2006/bibliography" SelectedStyle="\HarvardAnglia2008OfficeOnline.xsl" StyleName="Harvard - Anglia" Version="2008">
   <b:Source>
     <b:Tag>Env25</b:Tag>
@@ -10826,19 +10766,142 @@
 </b:Sources>
 </file>
 
+<file path=customXml/item3.xml><?xml version="1.0" encoding="utf-8"?>
+<ct:contentTypeSchema xmlns:ct="http://schemas.microsoft.com/office/2006/metadata/contentType" xmlns:ma="http://schemas.microsoft.com/office/2006/metadata/properties/metaAttributes" ct:_="" ma:_="" ma:contentTypeName="dokument" ma:contentTypeID="0x01010068857CB38F0B3047A4D6A164B6C21099" ma:contentTypeVersion="0" ma:contentTypeDescription="Skapa ett nytt dokument." ma:contentTypeScope="" ma:versionID="04462426ccae7969bcfcbb4579ca64fd">
+  <xsd:schema xmlns:xsd="http://www.w3.org/2001/XMLSchema" xmlns:xs="http://www.w3.org/2001/XMLSchema" xmlns:p="http://schemas.microsoft.com/office/2006/metadata/properties" targetNamespace="http://schemas.microsoft.com/office/2006/metadata/properties" ma:root="true" ma:fieldsID="07281aae1f70346f53b1150ef5abfba4">
+    <xsd:element name="properties">
+      <xsd:complexType>
+        <xsd:sequence>
+          <xsd:element name="documentManagement">
+            <xsd:complexType>
+              <xsd:all/>
+            </xsd:complexType>
+          </xsd:element>
+        </xsd:sequence>
+      </xsd:complexType>
+    </xsd:element>
+  </xsd:schema>
+  <xsd:schema xmlns="http://schemas.openxmlformats.org/package/2006/metadata/core-properties" xmlns:xsd="http://www.w3.org/2001/XMLSchema" xmlns:xsi="http://www.w3.org/2001/XMLSchema-instance" xmlns:dc="http://purl.org/dc/elements/1.1/" xmlns:dcterms="http://purl.org/dc/terms/" xmlns:odoc="http://schemas.microsoft.com/internal/obd" targetNamespace="http://schemas.openxmlformats.org/package/2006/metadata/core-properties" elementFormDefault="qualified" attributeFormDefault="unqualified" blockDefault="#all">
+    <xsd:import namespace="http://purl.org/dc/elements/1.1/" schemaLocation="http://dublincore.org/schemas/xmls/qdc/2003/04/02/dc.xsd"/>
+    <xsd:import namespace="http://purl.org/dc/terms/" schemaLocation="http://dublincore.org/schemas/xmls/qdc/2003/04/02/dcterms.xsd"/>
+    <xsd:element name="coreProperties" type="CT_coreProperties"/>
+    <xsd:complexType name="CT_coreProperties">
+      <xsd:all>
+        <xsd:element ref="dc:creator" minOccurs="0" maxOccurs="1"/>
+        <xsd:element ref="dcterms:created" minOccurs="0" maxOccurs="1"/>
+        <xsd:element ref="dc:identifier" minOccurs="0" maxOccurs="1"/>
+        <xsd:element name="contentType" minOccurs="0" maxOccurs="1" type="xsd:string" ma:index="0" ma:displayName="Innehållstyp"/>
+        <xsd:element ref="dc:title" minOccurs="0" maxOccurs="1" ma:index="4" ma:displayName="Rubrik"/>
+        <xsd:element ref="dc:subject" minOccurs="0" maxOccurs="1"/>
+        <xsd:element ref="dc:description" minOccurs="0" maxOccurs="1"/>
+        <xsd:element name="keywords" minOccurs="0" maxOccurs="1" type="xsd:string"/>
+        <xsd:element ref="dc:language" minOccurs="0" maxOccurs="1"/>
+        <xsd:element name="category" minOccurs="0" maxOccurs="1" type="xsd:string"/>
+        <xsd:element name="version" minOccurs="0" maxOccurs="1" type="xsd:string"/>
+        <xsd:element name="revision" minOccurs="0" maxOccurs="1" type="xsd:string">
+          <xsd:annotation>
+            <xsd:documentation>
+                        This value indicates the number of saves or revisions. The application is responsible for updating this value after each revision.
+                    </xsd:documentation>
+          </xsd:annotation>
+        </xsd:element>
+        <xsd:element name="lastModifiedBy" minOccurs="0" maxOccurs="1" type="xsd:string"/>
+        <xsd:element ref="dcterms:modified" minOccurs="0" maxOccurs="1"/>
+        <xsd:element name="contentStatus" minOccurs="0" maxOccurs="1" type="xsd:string"/>
+      </xsd:all>
+    </xsd:complexType>
+  </xsd:schema>
+  <xs:schema xmlns:pc="http://schemas.microsoft.com/office/infopath/2007/PartnerControls" xmlns:xs="http://www.w3.org/2001/XMLSchema" targetNamespace="http://schemas.microsoft.com/office/infopath/2007/PartnerControls" elementFormDefault="qualified" attributeFormDefault="unqualified">
+    <xs:element name="Person">
+      <xs:complexType>
+        <xs:sequence>
+          <xs:element ref="pc:DisplayName" minOccurs="0"/>
+          <xs:element ref="pc:AccountId" minOccurs="0"/>
+          <xs:element ref="pc:AccountType" minOccurs="0"/>
+        </xs:sequence>
+      </xs:complexType>
+    </xs:element>
+    <xs:element name="DisplayName" type="xs:string"/>
+    <xs:element name="AccountId" type="xs:string"/>
+    <xs:element name="AccountType" type="xs:string"/>
+    <xs:element name="BDCAssociatedEntity">
+      <xs:complexType>
+        <xs:sequence>
+          <xs:element ref="pc:BDCEntity" minOccurs="0" maxOccurs="unbounded"/>
+        </xs:sequence>
+        <xs:attribute ref="pc:EntityNamespace"/>
+        <xs:attribute ref="pc:EntityName"/>
+        <xs:attribute ref="pc:SystemInstanceName"/>
+        <xs:attribute ref="pc:AssociationName"/>
+      </xs:complexType>
+    </xs:element>
+    <xs:attribute name="EntityNamespace" type="xs:string"/>
+    <xs:attribute name="EntityName" type="xs:string"/>
+    <xs:attribute name="SystemInstanceName" type="xs:string"/>
+    <xs:attribute name="AssociationName" type="xs:string"/>
+    <xs:element name="BDCEntity">
+      <xs:complexType>
+        <xs:sequence>
+          <xs:element ref="pc:EntityDisplayName" minOccurs="0"/>
+          <xs:element ref="pc:EntityInstanceReference" minOccurs="0"/>
+          <xs:element ref="pc:EntityId1" minOccurs="0"/>
+          <xs:element ref="pc:EntityId2" minOccurs="0"/>
+          <xs:element ref="pc:EntityId3" minOccurs="0"/>
+          <xs:element ref="pc:EntityId4" minOccurs="0"/>
+          <xs:element ref="pc:EntityId5" minOccurs="0"/>
+        </xs:sequence>
+      </xs:complexType>
+    </xs:element>
+    <xs:element name="EntityDisplayName" type="xs:string"/>
+    <xs:element name="EntityInstanceReference" type="xs:string"/>
+    <xs:element name="EntityId1" type="xs:string"/>
+    <xs:element name="EntityId2" type="xs:string"/>
+    <xs:element name="EntityId3" type="xs:string"/>
+    <xs:element name="EntityId4" type="xs:string"/>
+    <xs:element name="EntityId5" type="xs:string"/>
+    <xs:element name="Terms">
+      <xs:complexType>
+        <xs:sequence>
+          <xs:element ref="pc:TermInfo" minOccurs="0" maxOccurs="unbounded"/>
+        </xs:sequence>
+      </xs:complexType>
+    </xs:element>
+    <xs:element name="TermInfo">
+      <xs:complexType>
+        <xs:sequence>
+          <xs:element ref="pc:TermName" minOccurs="0"/>
+          <xs:element ref="pc:TermId" minOccurs="0"/>
+        </xs:sequence>
+      </xs:complexType>
+    </xs:element>
+    <xs:element name="TermName" type="xs:string"/>
+    <xs:element name="TermId" type="xs:string"/>
+  </xs:schema>
+</ct:contentTypeSchema>
+</file>
+
+<file path=customXml/item4.xml><?xml version="1.0" encoding="utf-8"?>
+<?mso-contentType ?>
+<FormTemplates xmlns="http://schemas.microsoft.com/sharepoint/v3/contenttype/forms">
+  <Display>DocumentLibraryForm</Display>
+  <Edit>DocumentLibraryForm</Edit>
+  <New>DocumentLibraryForm</New>
+</FormTemplates>
+</file>
+
 <file path=customXml/itemProps1.xml><?xml version="1.0" encoding="utf-8"?>
-<ds:datastoreItem xmlns:ds="http://schemas.openxmlformats.org/officeDocument/2006/customXml" ds:itemID="{1AA59A8F-9A49-409F-AE8F-6A9FEB0EDC65}">
+<ds:datastoreItem xmlns:ds="http://schemas.openxmlformats.org/officeDocument/2006/customXml" ds:itemID="{5DE45C29-5296-44FD-9A2D-207947C3A70F}">
   <ds:schemaRefs>
-    <ds:schemaRef ds:uri="http://schemas.microsoft.com/sharepoint/v3/contenttype/forms"/>
+    <ds:schemaRef ds:uri="http://schemas.microsoft.com/office/2006/metadata/properties"/>
+    <ds:schemaRef ds:uri="http://schemas.microsoft.com/office/infopath/2007/PartnerControls"/>
   </ds:schemaRefs>
 </ds:datastoreItem>
 </file>
 
 <file path=customXml/itemProps2.xml><?xml version="1.0" encoding="utf-8"?>
-<ds:datastoreItem xmlns:ds="http://schemas.openxmlformats.org/officeDocument/2006/customXml" ds:itemID="{5DE45C29-5296-44FD-9A2D-207947C3A70F}">
+<ds:datastoreItem xmlns:ds="http://schemas.openxmlformats.org/officeDocument/2006/customXml" ds:itemID="{FBFB6B69-7D88-2A49-838A-2CD0811976CA}">
   <ds:schemaRefs>
-    <ds:schemaRef ds:uri="http://schemas.microsoft.com/office/2006/metadata/properties"/>
-    <ds:schemaRef ds:uri="http://schemas.microsoft.com/office/infopath/2007/PartnerControls"/>
+    <ds:schemaRef ds:uri="http://schemas.openxmlformats.org/officeDocument/2006/bibliography"/>
   </ds:schemaRefs>
 </ds:datastoreItem>
 </file>
@@ -10860,9 +10923,9 @@
 </file>
 
 <file path=customXml/itemProps4.xml><?xml version="1.0" encoding="utf-8"?>
-<ds:datastoreItem xmlns:ds="http://schemas.openxmlformats.org/officeDocument/2006/customXml" ds:itemID="{FF7442AF-D067-4C71-A5D9-2F550DD83163}">
+<ds:datastoreItem xmlns:ds="http://schemas.openxmlformats.org/officeDocument/2006/customXml" ds:itemID="{1AA59A8F-9A49-409F-AE8F-6A9FEB0EDC65}">
   <ds:schemaRefs>
-    <ds:schemaRef ds:uri="http://schemas.openxmlformats.org/officeDocument/2006/bibliography"/>
+    <ds:schemaRef ds:uri="http://schemas.microsoft.com/sharepoint/v3/contenttype/forms"/>
   </ds:schemaRefs>
 </ds:datastoreItem>
 </file>
</xml_diff>